<commit_message>
Update on model description Update on instance (including setup times duration)
</commit_message>
<xml_diff>
--- a/Scheduling with deterioration linearized.docx
+++ b/Scheduling with deterioration linearized.docx
@@ -767,6 +767,154 @@
       </w:pPr>
       <m:oMathPara>
         <m:oMath>
+          <m:sSub>
+            <m:sSubPr>
+              <m:ctrlPr>
+                <w:rPr>
+                  <w:rFonts w:ascii="Cambria Math" w:eastAsiaTheme="minorEastAsia" w:hAnsi="Cambria Math"/>
+                  <w:i/>
+                </w:rPr>
+              </m:ctrlPr>
+            </m:sSubPr>
+            <m:e>
+              <m:r>
+                <w:rPr>
+                  <w:rFonts w:ascii="Cambria Math" w:eastAsiaTheme="minorEastAsia" w:hAnsi="Cambria Math"/>
+                </w:rPr>
+                <m:t>s</m:t>
+              </m:r>
+            </m:e>
+            <m:sub>
+              <m:r>
+                <w:rPr>
+                  <w:rFonts w:ascii="Cambria Math" w:eastAsiaTheme="minorEastAsia" w:hAnsi="Cambria Math"/>
+                </w:rPr>
+                <m:t>k(h-</m:t>
+              </m:r>
+              <m:r>
+                <w:rPr>
+                  <w:rFonts w:ascii="Cambria Math" w:eastAsiaTheme="minorEastAsia" w:hAnsi="Cambria Math"/>
+                </w:rPr>
+                <m:t>1)</m:t>
+              </m:r>
+            </m:sub>
+          </m:sSub>
+          <m:r>
+            <w:rPr>
+              <w:rFonts w:ascii="Cambria Math" w:eastAsiaTheme="minorEastAsia" w:hAnsi="Cambria Math"/>
+            </w:rPr>
+            <m:t>+</m:t>
+          </m:r>
+          <m:sSub>
+            <m:sSubPr>
+              <m:ctrlPr>
+                <w:rPr>
+                  <w:rFonts w:ascii="Cambria Math" w:eastAsiaTheme="minorEastAsia" w:hAnsi="Cambria Math"/>
+                  <w:i/>
+                </w:rPr>
+              </m:ctrlPr>
+            </m:sSubPr>
+            <m:e>
+              <m:r>
+                <w:rPr>
+                  <w:rFonts w:ascii="Cambria Math" w:eastAsiaTheme="minorEastAsia" w:hAnsi="Cambria Math"/>
+                </w:rPr>
+                <m:t>s</m:t>
+              </m:r>
+            </m:e>
+            <m:sub>
+              <m:r>
+                <w:rPr>
+                  <w:rFonts w:ascii="Cambria Math" w:eastAsiaTheme="minorEastAsia" w:hAnsi="Cambria Math"/>
+                </w:rPr>
+                <m:t>kh</m:t>
+              </m:r>
+            </m:sub>
+          </m:sSub>
+          <m:r>
+            <w:rPr>
+              <w:rFonts w:ascii="Cambria Math" w:eastAsiaTheme="minorEastAsia" w:hAnsi="Cambria Math"/>
+            </w:rPr>
+            <m:t xml:space="preserve">≤1     ∀ </m:t>
+          </m:r>
+          <m:r>
+            <w:rPr>
+              <w:rFonts w:ascii="Cambria Math" w:eastAsiaTheme="minorEastAsia" w:hAnsi="Cambria Math"/>
+            </w:rPr>
+            <m:t xml:space="preserve"> h∈H | </m:t>
+          </m:r>
+          <m:r>
+            <w:rPr>
+              <w:rFonts w:ascii="Cambria Math" w:eastAsiaTheme="minorEastAsia" w:hAnsi="Cambria Math"/>
+            </w:rPr>
+            <m:t>h≥2</m:t>
+          </m:r>
+        </m:oMath>
+      </m:oMathPara>
+    </w:p>
+    <w:p>
+      <w:pPr>
+        <w:pStyle w:val="NoSpacing"/>
+        <w:jc w:val="both"/>
+        <w:rPr>
+          <w:rFonts w:eastAsiaTheme="minorEastAsia"/>
+        </w:rPr>
+      </w:pPr>
+    </w:p>
+    <w:p>
+      <w:pPr>
+        <w:pStyle w:val="NoSpacing"/>
+        <w:jc w:val="both"/>
+        <w:rPr>
+          <w:rFonts w:eastAsiaTheme="minorEastAsia"/>
+        </w:rPr>
+      </w:pPr>
+      <m:oMathPara>
+        <m:oMath>
+          <m:sSub>
+            <m:sSubPr>
+              <m:ctrlPr>
+                <w:rPr>
+                  <w:rFonts w:ascii="Cambria Math" w:eastAsiaTheme="minorEastAsia" w:hAnsi="Cambria Math"/>
+                  <w:i/>
+                </w:rPr>
+              </m:ctrlPr>
+            </m:sSubPr>
+            <m:e>
+              <m:r>
+                <w:rPr>
+                  <w:rFonts w:ascii="Cambria Math" w:eastAsiaTheme="minorEastAsia" w:hAnsi="Cambria Math"/>
+                </w:rPr>
+                <m:t>s</m:t>
+              </m:r>
+            </m:e>
+            <m:sub>
+              <m:r>
+                <w:rPr>
+                  <w:rFonts w:ascii="Cambria Math" w:eastAsiaTheme="minorEastAsia" w:hAnsi="Cambria Math"/>
+                </w:rPr>
+                <m:t>k,(h-</m:t>
+              </m:r>
+              <m:r>
+                <w:rPr>
+                  <w:rFonts w:ascii="Cambria Math" w:eastAsiaTheme="minorEastAsia" w:hAnsi="Cambria Math"/>
+                </w:rPr>
+                <m:t>1)</m:t>
+              </m:r>
+            </m:sub>
+          </m:sSub>
+          <m:r>
+            <w:rPr>
+              <w:rFonts w:ascii="Cambria Math" w:eastAsiaTheme="minorEastAsia" w:hAnsi="Cambria Math"/>
+            </w:rPr>
+            <m:t>+</m:t>
+          </m:r>
+          <m:r>
+            <w:rPr>
+              <w:rFonts w:ascii="Cambria Math" w:eastAsiaTheme="minorEastAsia" w:hAnsi="Cambria Math"/>
+            </w:rPr>
+            <m:t xml:space="preserve"> </m:t>
+          </m:r>
           <m:nary>
             <m:naryPr>
               <m:chr m:val="∑"/>
@@ -774,7 +922,7 @@
               <m:supHide m:val="1"/>
               <m:ctrlPr>
                 <w:rPr>
-                  <w:rFonts w:ascii="Cambria Math" w:hAnsi="Cambria Math"/>
+                  <w:rFonts w:ascii="Cambria Math" w:eastAsiaTheme="minorEastAsia" w:hAnsi="Cambria Math"/>
                   <w:i/>
                 </w:rPr>
               </m:ctrlPr>
@@ -782,21 +930,9 @@
             <m:sub>
               <m:r>
                 <w:rPr>
-                  <w:rFonts w:ascii="Cambria Math" w:hAnsi="Cambria Math"/>
-                </w:rPr>
-                <m:t>j</m:t>
-              </m:r>
-              <m:r>
-                <w:rPr>
-                  <w:rFonts w:ascii="Cambria Math" w:hAnsi="Cambria Math"/>
-                </w:rPr>
-                <m:t>∈</m:t>
-              </m:r>
-              <m:r>
-                <w:rPr>
-                  <w:rFonts w:ascii="Cambria Math" w:hAnsi="Cambria Math"/>
-                </w:rPr>
-                <m:t>N</m:t>
+                  <w:rFonts w:ascii="Cambria Math" w:eastAsiaTheme="minorEastAsia" w:hAnsi="Cambria Math"/>
+                </w:rPr>
+                <m:t>j∈N</m:t>
               </m:r>
             </m:sub>
             <m:sup/>
@@ -805,7 +941,7 @@
                 <m:sSubPr>
                   <m:ctrlPr>
                     <w:rPr>
-                      <w:rFonts w:ascii="Cambria Math" w:hAnsi="Cambria Math"/>
+                      <w:rFonts w:ascii="Cambria Math" w:eastAsiaTheme="minorEastAsia" w:hAnsi="Cambria Math"/>
                       <w:i/>
                     </w:rPr>
                   </m:ctrlPr>
@@ -813,7 +949,7 @@
                 <m:e>
                   <m:r>
                     <w:rPr>
-                      <w:rFonts w:ascii="Cambria Math" w:hAnsi="Cambria Math"/>
+                      <w:rFonts w:ascii="Cambria Math" w:eastAsiaTheme="minorEastAsia" w:hAnsi="Cambria Math"/>
                     </w:rPr>
                     <m:t>x</m:t>
                   </m:r>
@@ -821,7 +957,101 @@
                 <m:sub>
                   <m:r>
                     <w:rPr>
-                      <w:rFonts w:ascii="Cambria Math" w:hAnsi="Cambria Math"/>
+                      <w:rFonts w:ascii="Cambria Math" w:eastAsiaTheme="minorEastAsia" w:hAnsi="Cambria Math"/>
+                    </w:rPr>
+                    <m:t>jk(h-</m:t>
+                  </m:r>
+                  <m:r>
+                    <w:rPr>
+                      <w:rFonts w:ascii="Cambria Math" w:eastAsiaTheme="minorEastAsia" w:hAnsi="Cambria Math"/>
+                    </w:rPr>
+                    <m:t>1)</m:t>
+                  </m:r>
+                </m:sub>
+              </m:sSub>
+            </m:e>
+          </m:nary>
+          <m:r>
+            <w:rPr>
+              <w:rFonts w:ascii="Cambria Math" w:eastAsiaTheme="minorEastAsia" w:hAnsi="Cambria Math"/>
+            </w:rPr>
+            <m:t>≥</m:t>
+          </m:r>
+          <m:sSub>
+            <m:sSubPr>
+              <m:ctrlPr>
+                <w:rPr>
+                  <w:rFonts w:ascii="Cambria Math" w:eastAsiaTheme="minorEastAsia" w:hAnsi="Cambria Math"/>
+                  <w:i/>
+                </w:rPr>
+              </m:ctrlPr>
+            </m:sSubPr>
+            <m:e>
+              <m:r>
+                <w:rPr>
+                  <w:rFonts w:ascii="Cambria Math" w:eastAsiaTheme="minorEastAsia" w:hAnsi="Cambria Math"/>
+                </w:rPr>
+                <m:t>s</m:t>
+              </m:r>
+            </m:e>
+            <m:sub>
+              <m:r>
+                <w:rPr>
+                  <w:rFonts w:ascii="Cambria Math" w:eastAsiaTheme="minorEastAsia" w:hAnsi="Cambria Math"/>
+                </w:rPr>
+                <m:t>kh</m:t>
+              </m:r>
+            </m:sub>
+          </m:sSub>
+          <m:r>
+            <w:rPr>
+              <w:rFonts w:ascii="Cambria Math" w:eastAsiaTheme="minorEastAsia" w:hAnsi="Cambria Math"/>
+            </w:rPr>
+            <m:t>+</m:t>
+          </m:r>
+          <m:nary>
+            <m:naryPr>
+              <m:chr m:val="∑"/>
+              <m:limLoc m:val="undOvr"/>
+              <m:supHide m:val="1"/>
+              <m:ctrlPr>
+                <w:rPr>
+                  <w:rFonts w:ascii="Cambria Math" w:eastAsiaTheme="minorEastAsia" w:hAnsi="Cambria Math"/>
+                  <w:i/>
+                </w:rPr>
+              </m:ctrlPr>
+            </m:naryPr>
+            <m:sub>
+              <m:r>
+                <w:rPr>
+                  <w:rFonts w:ascii="Cambria Math" w:eastAsiaTheme="minorEastAsia" w:hAnsi="Cambria Math"/>
+                </w:rPr>
+                <m:t>j∈N</m:t>
+              </m:r>
+            </m:sub>
+            <m:sup/>
+            <m:e>
+              <m:sSub>
+                <m:sSubPr>
+                  <m:ctrlPr>
+                    <w:rPr>
+                      <w:rFonts w:ascii="Cambria Math" w:eastAsiaTheme="minorEastAsia" w:hAnsi="Cambria Math"/>
+                      <w:i/>
+                    </w:rPr>
+                  </m:ctrlPr>
+                </m:sSubPr>
+                <m:e>
+                  <m:r>
+                    <w:rPr>
+                      <w:rFonts w:ascii="Cambria Math" w:eastAsiaTheme="minorEastAsia" w:hAnsi="Cambria Math"/>
+                    </w:rPr>
+                    <m:t>x</m:t>
+                  </m:r>
+                </m:e>
+                <m:sub>
+                  <m:r>
+                    <w:rPr>
+                      <w:rFonts w:ascii="Cambria Math" w:eastAsiaTheme="minorEastAsia" w:hAnsi="Cambria Math"/>
                     </w:rPr>
                     <m:t>jkh</m:t>
                   </m:r>
@@ -831,33 +1061,93 @@
           </m:nary>
           <m:r>
             <w:rPr>
+              <w:rFonts w:ascii="Cambria Math" w:eastAsiaTheme="minorEastAsia" w:hAnsi="Cambria Math"/>
+            </w:rPr>
+            <m:t xml:space="preserve">    ∀ h∈H|h≥2 ,  k∈ M </m:t>
+          </m:r>
+        </m:oMath>
+      </m:oMathPara>
+    </w:p>
+    <w:p>
+      <w:pPr>
+        <w:pStyle w:val="NoSpacing"/>
+        <w:jc w:val="both"/>
+        <w:rPr>
+          <w:rFonts w:eastAsiaTheme="minorEastAsia"/>
+        </w:rPr>
+      </w:pPr>
+    </w:p>
+    <w:p>
+      <w:pPr>
+        <w:pStyle w:val="NoSpacing"/>
+        <w:jc w:val="both"/>
+        <w:rPr>
+          <w:rFonts w:eastAsiaTheme="minorEastAsia"/>
+        </w:rPr>
+      </w:pPr>
+      <m:oMathPara>
+        <m:oMath>
+          <m:nary>
+            <m:naryPr>
+              <m:chr m:val="∑"/>
+              <m:limLoc m:val="undOvr"/>
+              <m:supHide m:val="1"/>
+              <m:ctrlPr>
+                <w:rPr>
+                  <w:rFonts w:ascii="Cambria Math" w:hAnsi="Cambria Math"/>
+                  <w:i/>
+                </w:rPr>
+              </m:ctrlPr>
+            </m:naryPr>
+            <m:sub>
+              <m:r>
+                <w:rPr>
+                  <w:rFonts w:ascii="Cambria Math" w:hAnsi="Cambria Math"/>
+                </w:rPr>
+                <m:t>j∈N</m:t>
+              </m:r>
+            </m:sub>
+            <m:sup/>
+            <m:e>
+              <m:sSub>
+                <m:sSubPr>
+                  <m:ctrlPr>
+                    <w:rPr>
+                      <w:rFonts w:ascii="Cambria Math" w:hAnsi="Cambria Math"/>
+                      <w:i/>
+                    </w:rPr>
+                  </m:ctrlPr>
+                </m:sSubPr>
+                <m:e>
+                  <m:r>
+                    <w:rPr>
+                      <w:rFonts w:ascii="Cambria Math" w:hAnsi="Cambria Math"/>
+                    </w:rPr>
+                    <m:t>x</m:t>
+                  </m:r>
+                </m:e>
+                <m:sub>
+                  <m:r>
+                    <w:rPr>
+                      <w:rFonts w:ascii="Cambria Math" w:hAnsi="Cambria Math"/>
+                    </w:rPr>
+                    <m:t>jkh</m:t>
+                  </m:r>
+                </m:sub>
+              </m:sSub>
+            </m:e>
+          </m:nary>
+          <m:r>
+            <w:rPr>
               <w:rFonts w:ascii="Cambria Math" w:hAnsi="Cambria Math"/>
             </w:rPr>
-            <m:t>≤</m:t>
+            <m:t>≤1      ∀</m:t>
           </m:r>
           <m:r>
             <w:rPr>
               <w:rFonts w:ascii="Cambria Math" w:hAnsi="Cambria Math"/>
             </w:rPr>
-            <m:t xml:space="preserve">1   </m:t>
-          </m:r>
-          <m:r>
-            <w:rPr>
-              <w:rFonts w:ascii="Cambria Math" w:hAnsi="Cambria Math"/>
-            </w:rPr>
-            <m:t>∀k</m:t>
-          </m:r>
-          <m:r>
-            <w:rPr>
-              <w:rFonts w:ascii="Cambria Math" w:hAnsi="Cambria Math"/>
-            </w:rPr>
-            <m:t>∈N</m:t>
-          </m:r>
-          <m:r>
-            <w:rPr>
-              <w:rFonts w:ascii="Cambria Math" w:eastAsiaTheme="minorEastAsia" w:hAnsi="Cambria Math"/>
-            </w:rPr>
-            <m:t>, h∈H</m:t>
+            <m:t>h∈H, k∈M</m:t>
           </m:r>
         </m:oMath>
       </m:oMathPara>
@@ -1370,13 +1660,7 @@
                 <w:rPr>
                   <w:rFonts w:ascii="Cambria Math" w:hAnsi="Cambria Math"/>
                 </w:rPr>
-                <m:t>l</m:t>
-              </m:r>
-              <m:r>
-                <w:rPr>
-                  <w:rFonts w:ascii="Cambria Math" w:hAnsi="Cambria Math"/>
-                </w:rPr>
-                <m:t>∈N</m:t>
+                <m:t>l∈N</m:t>
               </m:r>
             </m:sub>
             <m:sup/>
@@ -1481,13 +1765,7 @@
             <w:rPr>
               <w:rFonts w:ascii="Cambria Math" w:hAnsi="Cambria Math"/>
             </w:rPr>
-            <m:t xml:space="preserve">≤0 </m:t>
-          </m:r>
-          <m:r>
-            <w:rPr>
-              <w:rFonts w:ascii="Cambria Math" w:hAnsi="Cambria Math"/>
-            </w:rPr>
-            <m:t xml:space="preserve"> ∀j</m:t>
+            <m:t>≤0  ∀j</m:t>
           </m:r>
         </m:oMath>
       </m:oMathPara>
@@ -1611,19 +1889,13 @@
             <w:rPr>
               <w:rFonts w:ascii="Cambria Math" w:eastAsiaTheme="minorEastAsia" w:hAnsi="Cambria Math"/>
             </w:rPr>
-            <m:t xml:space="preserve"> </m:t>
+            <m:t xml:space="preserve"> +1         ∀</m:t>
           </m:r>
           <m:r>
             <w:rPr>
               <w:rFonts w:ascii="Cambria Math" w:eastAsiaTheme="minorEastAsia" w:hAnsi="Cambria Math"/>
             </w:rPr>
-            <m:t>+1</m:t>
-          </m:r>
-          <m:r>
-            <w:rPr>
-              <w:rFonts w:ascii="Cambria Math" w:eastAsiaTheme="minorEastAsia" w:hAnsi="Cambria Math"/>
-            </w:rPr>
-            <m:t xml:space="preserve">         ∀h∈H\</m:t>
+            <m:t>h∈H\</m:t>
           </m:r>
           <m:d>
             <m:dPr>
@@ -1921,8 +2193,6 @@
           </m:r>
         </m:oMath>
       </m:oMathPara>
-      <w:bookmarkStart w:id="0" w:name="_GoBack"/>
-      <w:bookmarkEnd w:id="0"/>
     </w:p>
     <w:p>
       <w:pPr>
@@ -1978,6 +2248,8 @@
         </w:rPr>
       </w:pPr>
     </w:p>
+    <w:bookmarkStart w:id="0" w:name="_GoBack"/>
+    <w:bookmarkEnd w:id="0"/>
     <w:p>
       <w:pPr>
         <w:pStyle w:val="NoSpacing"/>
@@ -2015,7 +2287,13 @@
             <w:rPr>
               <w:rFonts w:ascii="Cambria Math" w:hAnsi="Cambria Math"/>
             </w:rPr>
-            <m:t>≥ 1  ∀h∈H \</m:t>
+            <m:t>≥ 1  ∀</m:t>
+          </m:r>
+          <m:r>
+            <w:rPr>
+              <w:rFonts w:ascii="Cambria Math" w:hAnsi="Cambria Math"/>
+            </w:rPr>
+            <m:t>h∈H \</m:t>
           </m:r>
           <m:d>
             <m:dPr>

</xml_diff>